<commit_message>
testing for large volumes of data was carried out, graphs of time versus volume were constructed
</commit_message>
<xml_diff>
--- a/Lab1_task.docx
+++ b/Lab1_task.docx
@@ -607,15 +607,7 @@
           <w:sz w:val="28"/>
           <w:szCs w:val="28"/>
         </w:rPr>
-        <w:t> </w:t>
-      </w:r>
-      <w:proofErr w:type="gramStart"/>
-      <w:r>
-        <w:rPr>
-          <w:sz w:val="28"/>
-          <w:szCs w:val="28"/>
-        </w:rPr>
-        <w:t>&lt; </w:t>
+        <w:t> &lt; </w:t>
       </w:r>
       <w:r>
         <w:rPr>
@@ -638,7 +630,6 @@
         </w:rPr>
         <w:t>i</w:t>
       </w:r>
-      <w:proofErr w:type="gramEnd"/>
       <w:r>
         <w:rPr>
           <w:sz w:val="28"/>
@@ -828,7 +819,23 @@
           <w:sz w:val="28"/>
           <w:szCs w:val="28"/>
         </w:rPr>
-        <w:t>Наиболее часто для формирования псевдослучайных величин используется равномерный закон, но на его основе можно сформировать псевдослучайные величины, распределенные и по другим законам распределения – экспоненциальному, нормальному и др.</w:t>
+        <w:t>Наиболее часто для формирования псевдослучайных величин используется равномерный закон, но на его основе можно сформировать псевдослучайные величины, распределенные и по другим законам распределения</w:t>
+      </w:r>
+      <w:r>
+        <w:rPr>
+          <w:sz w:val="28"/>
+          <w:szCs w:val="28"/>
+        </w:rPr>
+        <w:t xml:space="preserve"> </w:t>
+      </w:r>
+      <w:bookmarkStart w:id="1" w:name="_GoBack"/>
+      <w:bookmarkEnd w:id="1"/>
+      <w:r>
+        <w:rPr>
+          <w:sz w:val="28"/>
+          <w:szCs w:val="28"/>
+        </w:rPr>
+        <w:t>– экспоненциальному, нормальному и др.</w:t>
       </w:r>
     </w:p>
     <w:p>
@@ -1441,8 +1448,6 @@
         </w:rPr>
         <w:t xml:space="preserve"> </w:t>
       </w:r>
-      <w:proofErr w:type="spellStart"/>
-      <w:proofErr w:type="gramStart"/>
       <w:r>
         <w:rPr>
           <w:rFonts w:ascii="Consolas" w:hAnsi="Consolas" w:cs="Courier New"/>
@@ -1454,7 +1459,6 @@
         </w:rPr>
         <w:t>srand</w:t>
       </w:r>
-      <w:proofErr w:type="spellEnd"/>
       <w:r>
         <w:rPr>
           <w:rFonts w:ascii="Consolas" w:hAnsi="Consolas" w:cs="Courier New"/>
@@ -1463,18 +1467,7 @@
           <w:sz w:val="28"/>
           <w:szCs w:val="28"/>
         </w:rPr>
-        <w:t>(</w:t>
-      </w:r>
-      <w:proofErr w:type="gramEnd"/>
-      <w:r>
-        <w:rPr>
-          <w:rFonts w:ascii="Consolas" w:hAnsi="Consolas" w:cs="Courier New"/>
-          <w:b/>
-          <w:bCs/>
-          <w:sz w:val="28"/>
-          <w:szCs w:val="28"/>
-        </w:rPr>
-        <w:t xml:space="preserve">), </w:t>
+        <w:t xml:space="preserve">(), </w:t>
       </w:r>
       <w:r>
         <w:rPr>
@@ -1545,8 +1538,6 @@
         </w:rPr>
         <w:t xml:space="preserve"> </w:t>
       </w:r>
-      <w:proofErr w:type="spellStart"/>
-      <w:proofErr w:type="gramStart"/>
       <w:r>
         <w:rPr>
           <w:rFonts w:ascii="Courier New" w:eastAsia="Times New Roman" w:hAnsi="Courier New" w:cs="Courier New"/>
@@ -1558,7 +1549,6 @@
         </w:rPr>
         <w:t>srand</w:t>
       </w:r>
-      <w:proofErr w:type="spellEnd"/>
       <w:r>
         <w:rPr>
           <w:rFonts w:ascii="Courier New" w:eastAsia="Times New Roman" w:hAnsi="Courier New" w:cs="Courier New"/>
@@ -1575,17 +1565,7 @@
           <w:szCs w:val="28"/>
           <w:lang w:val="en-US" w:eastAsia="ru-RU"/>
         </w:rPr>
-        <w:t>unsigned</w:t>
-      </w:r>
-      <w:proofErr w:type="gramEnd"/>
-      <w:r>
-        <w:rPr>
-          <w:rFonts w:ascii="Courier New" w:eastAsia="Times New Roman" w:hAnsi="Courier New" w:cs="Courier New"/>
-          <w:sz w:val="28"/>
-          <w:szCs w:val="28"/>
-          <w:lang w:val="en-US" w:eastAsia="ru-RU"/>
-        </w:rPr>
-        <w:t> int</w:t>
+        <w:t>unsigned int</w:t>
       </w:r>
       <w:r>
         <w:rPr>
@@ -1734,9 +1714,8 @@
           <w:szCs w:val="28"/>
           <w:shd w:val="clear" w:color="auto" w:fill="FFFFFF"/>
         </w:rPr>
-        <w:t xml:space="preserve"> этой </w:t>
-      </w:r>
-      <w:proofErr w:type="gramStart"/>
+        <w:t xml:space="preserve"> этой функции</w:t>
+      </w:r>
       <w:r>
         <w:rPr>
           <w:rFonts w:ascii="Times New Roman" w:hAnsi="Times New Roman" w:cs="Times New Roman"/>
@@ -1745,7 +1724,7 @@
           <w:szCs w:val="28"/>
           <w:shd w:val="clear" w:color="auto" w:fill="FFFFFF"/>
         </w:rPr>
-        <w:t>функции</w:t>
+        <w:t xml:space="preserve">: </w:t>
       </w:r>
       <w:r>
         <w:rPr>
@@ -1755,19 +1734,8 @@
           <w:szCs w:val="28"/>
           <w:shd w:val="clear" w:color="auto" w:fill="FFFFFF"/>
         </w:rPr>
-        <w:t xml:space="preserve">: </w:t>
-      </w:r>
-      <w:r>
-        <w:rPr>
-          <w:rFonts w:ascii="Times New Roman" w:hAnsi="Times New Roman" w:cs="Times New Roman"/>
-          <w:color w:val="333333"/>
-          <w:sz w:val="28"/>
-          <w:szCs w:val="28"/>
-          <w:shd w:val="clear" w:color="auto" w:fill="FFFFFF"/>
-        </w:rPr>
         <w:t xml:space="preserve"> </w:t>
       </w:r>
-      <w:proofErr w:type="spellStart"/>
       <w:r>
         <w:rPr>
           <w:rFonts w:ascii="Courier New" w:eastAsia="Times New Roman" w:hAnsi="Courier New" w:cs="Courier New"/>
@@ -1779,8 +1747,6 @@
         </w:rPr>
         <w:t>srand</w:t>
       </w:r>
-      <w:proofErr w:type="spellEnd"/>
-      <w:proofErr w:type="gramEnd"/>
       <w:r>
         <w:rPr>
           <w:rFonts w:ascii="Times New Roman" w:hAnsi="Times New Roman" w:cs="Times New Roman"/>
@@ -1797,27 +1763,7 @@
           <w:sz w:val="28"/>
           <w:szCs w:val="28"/>
         </w:rPr>
-        <w:t>( </w:t>
-      </w:r>
-      <w:proofErr w:type="spellStart"/>
-      <w:r>
-        <w:rPr>
-          <w:rStyle w:val="HTML"/>
-          <w:rFonts w:ascii="Times New Roman" w:eastAsiaTheme="minorHAnsi" w:hAnsi="Times New Roman" w:cs="Times New Roman"/>
-          <w:sz w:val="28"/>
-          <w:szCs w:val="28"/>
-        </w:rPr>
-        <w:t>time</w:t>
-      </w:r>
-      <w:proofErr w:type="spellEnd"/>
-      <w:r>
-        <w:rPr>
-          <w:rStyle w:val="HTML"/>
-          <w:rFonts w:ascii="Times New Roman" w:eastAsiaTheme="minorHAnsi" w:hAnsi="Times New Roman" w:cs="Times New Roman"/>
-          <w:sz w:val="28"/>
-          <w:szCs w:val="28"/>
-        </w:rPr>
-        <w:t>(NULL));</w:t>
+        <w:t>( time(NULL));</w:t>
       </w:r>
       <w:r>
         <w:rPr>
@@ -1886,8 +1832,6 @@
         </w:rPr>
         <w:t xml:space="preserve"> </w:t>
       </w:r>
-      <w:proofErr w:type="spellStart"/>
-      <w:proofErr w:type="gramStart"/>
       <w:r>
         <w:rPr>
           <w:rFonts w:ascii="Courier New" w:eastAsia="Times New Roman" w:hAnsi="Courier New" w:cs="Courier New"/>
@@ -1899,7 +1843,6 @@
         </w:rPr>
         <w:t>srand</w:t>
       </w:r>
-      <w:proofErr w:type="spellEnd"/>
       <w:r>
         <w:rPr>
           <w:rFonts w:ascii="Courier New" w:eastAsia="Times New Roman" w:hAnsi="Courier New" w:cs="Courier New"/>
@@ -1909,19 +1852,7 @@
           <w:szCs w:val="28"/>
           <w:lang w:eastAsia="ru-RU"/>
         </w:rPr>
-        <w:t>(</w:t>
-      </w:r>
-      <w:proofErr w:type="gramEnd"/>
-      <w:r>
-        <w:rPr>
-          <w:rFonts w:ascii="Courier New" w:eastAsia="Times New Roman" w:hAnsi="Courier New" w:cs="Courier New"/>
-          <w:b/>
-          <w:bCs/>
-          <w:sz w:val="28"/>
-          <w:szCs w:val="28"/>
-          <w:lang w:eastAsia="ru-RU"/>
-        </w:rPr>
-        <w:t>)</w:t>
+        <w:t>()</w:t>
       </w:r>
       <w:r>
         <w:rPr>
@@ -1973,7 +1904,6 @@
         </w:rPr>
         <w:t xml:space="preserve"> </w:t>
       </w:r>
-      <w:proofErr w:type="spellStart"/>
       <w:r>
         <w:rPr>
           <w:rStyle w:val="HTML"/>
@@ -1984,7 +1914,6 @@
         </w:rPr>
         <w:t>time</w:t>
       </w:r>
-      <w:proofErr w:type="spellEnd"/>
       <w:r>
         <w:rPr>
           <w:rFonts w:ascii="Times New Roman" w:hAnsi="Times New Roman" w:cs="Times New Roman"/>
@@ -2043,7 +1972,6 @@
         </w:rPr>
         <w:t xml:space="preserve"> </w:t>
       </w:r>
-      <w:proofErr w:type="spellStart"/>
       <w:r>
         <w:rPr>
           <w:rStyle w:val="HTML"/>
@@ -2054,7 +1982,6 @@
         </w:rPr>
         <w:t>time</w:t>
       </w:r>
-      <w:proofErr w:type="spellEnd"/>
       <w:r>
         <w:rPr>
           <w:rStyle w:val="HTML"/>
@@ -2093,29 +2020,7 @@
           <w:sz w:val="28"/>
           <w:szCs w:val="28"/>
         </w:rPr>
-        <w:t>&lt;</w:t>
-      </w:r>
-      <w:proofErr w:type="spellStart"/>
-      <w:r>
-        <w:rPr>
-          <w:rStyle w:val="HTML"/>
-          <w:rFonts w:ascii="Times New Roman" w:eastAsiaTheme="minorHAnsi" w:hAnsi="Times New Roman" w:cs="Times New Roman"/>
-          <w:color w:val="C7254E"/>
-          <w:sz w:val="28"/>
-          <w:szCs w:val="28"/>
-        </w:rPr>
-        <w:t>ctime</w:t>
-      </w:r>
-      <w:proofErr w:type="spellEnd"/>
-      <w:r>
-        <w:rPr>
-          <w:rStyle w:val="HTML"/>
-          <w:rFonts w:ascii="Times New Roman" w:eastAsiaTheme="minorHAnsi" w:hAnsi="Times New Roman" w:cs="Times New Roman"/>
-          <w:color w:val="C7254E"/>
-          <w:sz w:val="28"/>
-          <w:szCs w:val="28"/>
-        </w:rPr>
-        <w:t>&gt;</w:t>
+        <w:t>&lt;ctime&gt;</w:t>
       </w:r>
       <w:r>
         <w:rPr>
@@ -2458,7 +2363,6 @@
         </w:rPr>
         <w:t xml:space="preserve"> </w:t>
       </w:r>
-      <w:proofErr w:type="gramStart"/>
       <w:r>
         <w:rPr>
           <w:rFonts w:ascii="Consolas" w:hAnsi="Consolas"/>
@@ -2474,16 +2378,7 @@
           <w:sz w:val="28"/>
           <w:szCs w:val="28"/>
         </w:rPr>
-        <w:t>(</w:t>
-      </w:r>
-      <w:proofErr w:type="gramEnd"/>
-      <w:r>
-        <w:rPr>
-          <w:rFonts w:ascii="Consolas" w:hAnsi="Consolas"/>
-          <w:sz w:val="28"/>
-          <w:szCs w:val="28"/>
-        </w:rPr>
-        <w:t>)</w:t>
+        <w:t>()</w:t>
       </w:r>
       <w:r>
         <w:rPr>
@@ -2688,8 +2583,6 @@
         </w:rPr>
         <w:t xml:space="preserve"> </w:t>
       </w:r>
-      <w:proofErr w:type="spellStart"/>
-      <w:proofErr w:type="gramStart"/>
       <w:r>
         <w:rPr>
           <w:rFonts w:ascii="Courier" w:hAnsi="Courier"/>
@@ -2700,41 +2593,13 @@
         </w:rPr>
         <w:t>GetLocalTime</w:t>
       </w:r>
-      <w:proofErr w:type="spellEnd"/>
       <w:r>
         <w:rPr>
           <w:rFonts w:ascii="Courier" w:hAnsi="Courier"/>
           <w:sz w:val="28"/>
           <w:szCs w:val="28"/>
         </w:rPr>
-        <w:t>(</w:t>
-      </w:r>
-      <w:proofErr w:type="gramEnd"/>
-      <w:r>
-        <w:rPr>
-          <w:rFonts w:ascii="Courier" w:hAnsi="Courier"/>
-          <w:sz w:val="28"/>
-          <w:szCs w:val="28"/>
-        </w:rPr>
-        <w:t xml:space="preserve">SYSTEMTIME * </w:t>
-      </w:r>
-      <w:proofErr w:type="spellStart"/>
-      <w:r>
-        <w:rPr>
-          <w:rFonts w:ascii="Courier" w:hAnsi="Courier"/>
-          <w:sz w:val="28"/>
-          <w:szCs w:val="28"/>
-        </w:rPr>
-        <w:t>st</w:t>
-      </w:r>
-      <w:proofErr w:type="spellEnd"/>
-      <w:r>
-        <w:rPr>
-          <w:rFonts w:ascii="Courier" w:hAnsi="Courier"/>
-          <w:sz w:val="28"/>
-          <w:szCs w:val="28"/>
-        </w:rPr>
-        <w:t>);</w:t>
+        <w:t>(SYSTEMTIME * st);</w:t>
       </w:r>
     </w:p>
     <w:p>
@@ -2804,17 +2669,8 @@
           <w:sz w:val="28"/>
           <w:szCs w:val="28"/>
         </w:rPr>
-        <w:t xml:space="preserve">Можно использовать </w:t>
-      </w:r>
-      <w:proofErr w:type="gramStart"/>
-      <w:r>
-        <w:rPr>
-          <w:sz w:val="28"/>
-          <w:szCs w:val="28"/>
-        </w:rPr>
-        <w:t xml:space="preserve">функцию  </w:t>
-      </w:r>
-      <w:proofErr w:type="spellStart"/>
+        <w:t xml:space="preserve">Можно использовать функцию  </w:t>
+      </w:r>
       <w:r>
         <w:rPr>
           <w:rFonts w:ascii="Courier New" w:hAnsi="Courier New" w:cs="Courier New"/>
@@ -2825,33 +2681,13 @@
         </w:rPr>
         <w:t>GetSystemTime</w:t>
       </w:r>
-      <w:proofErr w:type="spellEnd"/>
-      <w:proofErr w:type="gramEnd"/>
       <w:r>
         <w:rPr>
           <w:rFonts w:ascii="Courier New" w:hAnsi="Courier New" w:cs="Courier New"/>
           <w:sz w:val="28"/>
           <w:szCs w:val="28"/>
         </w:rPr>
-        <w:t>(&amp;</w:t>
-      </w:r>
-      <w:proofErr w:type="spellStart"/>
-      <w:r>
-        <w:rPr>
-          <w:rFonts w:ascii="Courier New" w:hAnsi="Courier New" w:cs="Courier New"/>
-          <w:sz w:val="28"/>
-          <w:szCs w:val="28"/>
-        </w:rPr>
-        <w:t>time</w:t>
-      </w:r>
-      <w:proofErr w:type="spellEnd"/>
-      <w:r>
-        <w:rPr>
-          <w:rFonts w:ascii="Courier New" w:hAnsi="Courier New" w:cs="Courier New"/>
-          <w:sz w:val="28"/>
-          <w:szCs w:val="28"/>
-        </w:rPr>
-        <w:t>);</w:t>
+        <w:t>(&amp;time);</w:t>
       </w:r>
     </w:p>
     <w:p>
@@ -2919,7 +2755,6 @@
         </w:rPr>
         <w:t xml:space="preserve"> </w:t>
       </w:r>
-      <w:proofErr w:type="spellStart"/>
       <w:r>
         <w:rPr>
           <w:rFonts w:ascii="Courier" w:hAnsi="Courier"/>
@@ -2931,7 +2766,6 @@
         </w:rPr>
         <w:t>GetTickCount</w:t>
       </w:r>
-      <w:proofErr w:type="spellEnd"/>
       <w:r>
         <w:rPr>
           <w:rFonts w:ascii="Courier" w:hAnsi="Courier"/>
@@ -3173,19 +3007,8 @@
           <w:szCs w:val="24"/>
         </w:rPr>
         <w:lastRenderedPageBreak/>
-        <w:t>#</w:t>
-      </w:r>
-      <w:proofErr w:type="spellStart"/>
-      <w:r>
-        <w:rPr>
-          <w:rFonts w:ascii="Consolas" w:hAnsi="Consolas" w:cs="Consolas"/>
-          <w:color w:val="808080"/>
-          <w:sz w:val="24"/>
-          <w:szCs w:val="24"/>
-        </w:rPr>
-        <w:t>include</w:t>
-      </w:r>
-      <w:proofErr w:type="spellEnd"/>
+        <w:t>#include</w:t>
+      </w:r>
       <w:r>
         <w:rPr>
           <w:rFonts w:ascii="Consolas" w:hAnsi="Consolas" w:cs="Consolas"/>
@@ -3193,27 +3016,7 @@
           <w:sz w:val="24"/>
           <w:szCs w:val="24"/>
         </w:rPr>
-        <w:t>&lt;</w:t>
-      </w:r>
-      <w:proofErr w:type="spellStart"/>
-      <w:r>
-        <w:rPr>
-          <w:rFonts w:ascii="Consolas" w:hAnsi="Consolas" w:cs="Consolas"/>
-          <w:color w:val="A31515"/>
-          <w:sz w:val="24"/>
-          <w:szCs w:val="24"/>
-        </w:rPr>
-        <w:t>chrono</w:t>
-      </w:r>
-      <w:proofErr w:type="spellEnd"/>
-      <w:r>
-        <w:rPr>
-          <w:rFonts w:ascii="Consolas" w:hAnsi="Consolas" w:cs="Consolas"/>
-          <w:color w:val="A31515"/>
-          <w:sz w:val="24"/>
-          <w:szCs w:val="24"/>
-        </w:rPr>
-        <w:t>&gt;</w:t>
+        <w:t>&lt;chrono&gt;</w:t>
       </w:r>
       <w:r>
         <w:rPr>
@@ -3314,9 +3117,18 @@
           <w:szCs w:val="24"/>
           <w:lang w:val="en-US"/>
         </w:rPr>
-        <w:t xml:space="preserve"> begin = </w:t>
-      </w:r>
-      <w:proofErr w:type="gramStart"/>
+        <w:t xml:space="preserve"> begin = std::chrono::</w:t>
+      </w:r>
+      <w:r>
+        <w:rPr>
+          <w:rFonts w:ascii="Consolas" w:hAnsi="Consolas" w:cs="Consolas"/>
+          <w:color w:val="2B91AF"/>
+          <w:sz w:val="24"/>
+          <w:szCs w:val="24"/>
+          <w:lang w:val="en-US"/>
+        </w:rPr>
+        <w:t>steady_clock</w:t>
+      </w:r>
       <w:r>
         <w:rPr>
           <w:rFonts w:ascii="Consolas" w:hAnsi="Consolas" w:cs="Consolas"/>
@@ -3325,10 +3137,52 @@
           <w:szCs w:val="24"/>
           <w:lang w:val="en-US"/>
         </w:rPr>
-        <w:t>std::</w:t>
-      </w:r>
-      <w:proofErr w:type="gramEnd"/>
-      <w:r>
+        <w:t xml:space="preserve">::now(); </w:t>
+      </w:r>
+    </w:p>
+    <w:p>
+      <w:pPr>
+        <w:autoSpaceDE w:val="0"/>
+        <w:autoSpaceDN w:val="0"/>
+        <w:adjustRightInd w:val="0"/>
+        <w:spacing w:after="120" w:line="240" w:lineRule="auto"/>
+        <w:rPr>
+          <w:rFonts w:ascii="Consolas" w:hAnsi="Consolas" w:cs="Consolas"/>
+          <w:color w:val="000000"/>
+          <w:sz w:val="24"/>
+          <w:szCs w:val="24"/>
+        </w:rPr>
+      </w:pPr>
+      <w:r>
+        <w:rPr>
+          <w:rFonts w:ascii="Consolas" w:hAnsi="Consolas" w:cs="Consolas"/>
+          <w:color w:val="008000"/>
+          <w:sz w:val="24"/>
+          <w:szCs w:val="24"/>
+        </w:rPr>
+        <w:t>// получаем время перед началом формирования последовательности</w:t>
+      </w:r>
+    </w:p>
+    <w:p>
+      <w:pPr>
+        <w:autoSpaceDE w:val="0"/>
+        <w:autoSpaceDN w:val="0"/>
+        <w:adjustRightInd w:val="0"/>
+        <w:spacing w:after="120" w:line="240" w:lineRule="auto"/>
+        <w:rPr>
+          <w:rFonts w:ascii="Consolas" w:hAnsi="Consolas" w:cs="Consolas"/>
+          <w:color w:val="0000FF"/>
+          <w:sz w:val="24"/>
+          <w:szCs w:val="24"/>
+        </w:rPr>
+      </w:pPr>
+    </w:p>
+    <w:p>
+      <w:pPr>
+        <w:autoSpaceDE w:val="0"/>
+        <w:autoSpaceDN w:val="0"/>
+        <w:adjustRightInd w:val="0"/>
+        <w:spacing w:after="120" w:line="240" w:lineRule="auto"/>
         <w:rPr>
           <w:rFonts w:ascii="Consolas" w:hAnsi="Consolas" w:cs="Consolas"/>
           <w:color w:val="000000"/>
@@ -3336,9 +3190,27 @@
           <w:szCs w:val="24"/>
           <w:lang w:val="en-US"/>
         </w:rPr>
-        <w:t>chrono::</w:t>
-      </w:r>
-      <w:proofErr w:type="spellStart"/>
+      </w:pPr>
+      <w:r>
+        <w:rPr>
+          <w:rFonts w:ascii="Consolas" w:hAnsi="Consolas" w:cs="Consolas"/>
+          <w:color w:val="0000FF"/>
+          <w:sz w:val="24"/>
+          <w:szCs w:val="24"/>
+          <w:lang w:val="en-US"/>
+        </w:rPr>
+        <w:t>auto</w:t>
+      </w:r>
+      <w:r>
+        <w:rPr>
+          <w:rFonts w:ascii="Consolas" w:hAnsi="Consolas" w:cs="Consolas"/>
+          <w:color w:val="000000"/>
+          <w:sz w:val="24"/>
+          <w:szCs w:val="24"/>
+          <w:lang w:val="en-US"/>
+        </w:rPr>
+        <w:t xml:space="preserve"> end = std::chrono::</w:t>
+      </w:r>
       <w:r>
         <w:rPr>
           <w:rFonts w:ascii="Consolas" w:hAnsi="Consolas" w:cs="Consolas"/>
@@ -3349,7 +3221,6 @@
         </w:rPr>
         <w:t>steady_clock</w:t>
       </w:r>
-      <w:proofErr w:type="spellEnd"/>
       <w:r>
         <w:rPr>
           <w:rFonts w:ascii="Consolas" w:hAnsi="Consolas" w:cs="Consolas"/>
@@ -3358,7 +3229,7 @@
           <w:szCs w:val="24"/>
           <w:lang w:val="en-US"/>
         </w:rPr>
-        <w:t xml:space="preserve">::now(); </w:t>
+        <w:t>::now();</w:t>
       </w:r>
     </w:p>
     <w:p>
@@ -3375,35 +3246,6 @@
         </w:rPr>
       </w:pPr>
       <w:r>
-        <w:rPr>
-          <w:rFonts w:ascii="Consolas" w:hAnsi="Consolas" w:cs="Consolas"/>
-          <w:color w:val="008000"/>
-          <w:sz w:val="24"/>
-          <w:szCs w:val="24"/>
-        </w:rPr>
-        <w:t>// получаем время перед началом формирования последовательности</w:t>
-      </w:r>
-    </w:p>
-    <w:p>
-      <w:pPr>
-        <w:autoSpaceDE w:val="0"/>
-        <w:autoSpaceDN w:val="0"/>
-        <w:adjustRightInd w:val="0"/>
-        <w:spacing w:after="120" w:line="240" w:lineRule="auto"/>
-        <w:rPr>
-          <w:rFonts w:ascii="Consolas" w:hAnsi="Consolas" w:cs="Consolas"/>
-          <w:color w:val="0000FF"/>
-          <w:sz w:val="24"/>
-          <w:szCs w:val="24"/>
-        </w:rPr>
-      </w:pPr>
-    </w:p>
-    <w:p>
-      <w:pPr>
-        <w:autoSpaceDE w:val="0"/>
-        <w:autoSpaceDN w:val="0"/>
-        <w:adjustRightInd w:val="0"/>
-        <w:spacing w:after="120" w:line="240" w:lineRule="auto"/>
         <w:rPr>
           <w:rFonts w:ascii="Consolas" w:hAnsi="Consolas" w:cs="Consolas"/>
           <w:color w:val="000000"/>
@@ -3411,6 +3253,63 @@
           <w:szCs w:val="24"/>
           <w:lang w:val="en-US"/>
         </w:rPr>
+        <w:t xml:space="preserve"> </w:t>
+      </w:r>
+      <w:r>
+        <w:rPr>
+          <w:rFonts w:ascii="Consolas" w:hAnsi="Consolas" w:cs="Consolas"/>
+          <w:color w:val="008000"/>
+          <w:sz w:val="24"/>
+          <w:szCs w:val="24"/>
+        </w:rPr>
+        <w:t>// получаем время по окончанию</w:t>
+      </w:r>
+      <w:r>
+        <w:rPr>
+          <w:rFonts w:ascii="Consolas" w:hAnsi="Consolas" w:cs="Consolas"/>
+          <w:color w:val="008000"/>
+          <w:sz w:val="24"/>
+          <w:szCs w:val="24"/>
+        </w:rPr>
+        <w:t xml:space="preserve"> </w:t>
+      </w:r>
+      <w:r>
+        <w:rPr>
+          <w:rFonts w:ascii="Consolas" w:hAnsi="Consolas" w:cs="Consolas"/>
+          <w:color w:val="008000"/>
+          <w:sz w:val="24"/>
+          <w:szCs w:val="24"/>
+        </w:rPr>
+        <w:t>формирования последовательности</w:t>
+      </w:r>
+    </w:p>
+    <w:p>
+      <w:pPr>
+        <w:autoSpaceDE w:val="0"/>
+        <w:autoSpaceDN w:val="0"/>
+        <w:adjustRightInd w:val="0"/>
+        <w:spacing w:after="120" w:line="240" w:lineRule="auto"/>
+        <w:rPr>
+          <w:rFonts w:ascii="Consolas" w:hAnsi="Consolas" w:cs="Consolas"/>
+          <w:color w:val="0000FF"/>
+          <w:sz w:val="24"/>
+          <w:szCs w:val="24"/>
+        </w:rPr>
+      </w:pPr>
+    </w:p>
+    <w:p>
+      <w:pPr>
+        <w:autoSpaceDE w:val="0"/>
+        <w:autoSpaceDN w:val="0"/>
+        <w:adjustRightInd w:val="0"/>
+        <w:spacing w:after="120" w:line="240" w:lineRule="auto"/>
+        <w:rPr>
+          <w:rFonts w:ascii="Consolas" w:hAnsi="Consolas" w:cs="Consolas"/>
+          <w:color w:val="000000"/>
+          <w:sz w:val="24"/>
+          <w:szCs w:val="24"/>
+          <w:lang w:val="en-US"/>
+        </w:rPr>
       </w:pPr>
       <w:r>
         <w:rPr>
@@ -3430,9 +3329,18 @@
           <w:szCs w:val="24"/>
           <w:lang w:val="en-US"/>
         </w:rPr>
-        <w:t xml:space="preserve"> end = </w:t>
-      </w:r>
-      <w:proofErr w:type="gramStart"/>
+        <w:t xml:space="preserve"> elapsed_ms = std::chrono::duration_cast&lt;std::chrono::</w:t>
+      </w:r>
+      <w:r>
+        <w:rPr>
+          <w:rFonts w:ascii="Consolas" w:hAnsi="Consolas" w:cs="Consolas"/>
+          <w:color w:val="2B91AF"/>
+          <w:sz w:val="24"/>
+          <w:szCs w:val="24"/>
+          <w:lang w:val="en-US"/>
+        </w:rPr>
+        <w:t>microseconds</w:t>
+      </w:r>
       <w:r>
         <w:rPr>
           <w:rFonts w:ascii="Consolas" w:hAnsi="Consolas" w:cs="Consolas"/>
@@ -3441,9 +3349,18 @@
           <w:szCs w:val="24"/>
           <w:lang w:val="en-US"/>
         </w:rPr>
-        <w:t>std::</w:t>
-      </w:r>
-      <w:proofErr w:type="gramEnd"/>
+        <w:t xml:space="preserve">&gt;(end </w:t>
+      </w:r>
+      <w:r>
+        <w:rPr>
+          <w:rFonts w:ascii="Consolas" w:hAnsi="Consolas" w:cs="Consolas"/>
+          <w:color w:val="008080"/>
+          <w:sz w:val="24"/>
+          <w:szCs w:val="24"/>
+          <w:lang w:val="en-US"/>
+        </w:rPr>
+        <w:t>-</w:t>
+      </w:r>
       <w:r>
         <w:rPr>
           <w:rFonts w:ascii="Consolas" w:hAnsi="Consolas" w:cs="Consolas"/>
@@ -3452,21 +3369,120 @@
           <w:szCs w:val="24"/>
           <w:lang w:val="en-US"/>
         </w:rPr>
-        <w:t>chrono::</w:t>
-      </w:r>
-      <w:proofErr w:type="spellStart"/>
+        <w:t xml:space="preserve"> begin); </w:t>
+      </w:r>
       <w:r>
         <w:rPr>
           <w:rFonts w:ascii="Consolas" w:hAnsi="Consolas" w:cs="Consolas"/>
-          <w:color w:val="2B91AF"/>
+          <w:color w:val="008000"/>
           <w:sz w:val="24"/>
           <w:szCs w:val="24"/>
           <w:lang w:val="en-US"/>
         </w:rPr>
-        <w:t>steady_clock</w:t>
-      </w:r>
-      <w:proofErr w:type="spellEnd"/>
-      <w:r>
+        <w:t>//</w:t>
+      </w:r>
+      <w:r>
+        <w:rPr>
+          <w:rFonts w:ascii="Consolas" w:hAnsi="Consolas" w:cs="Consolas"/>
+          <w:color w:val="008000"/>
+          <w:sz w:val="24"/>
+          <w:szCs w:val="24"/>
+        </w:rPr>
+        <w:t>получаем</w:t>
+      </w:r>
+      <w:r>
+        <w:rPr>
+          <w:rFonts w:ascii="Consolas" w:hAnsi="Consolas" w:cs="Consolas"/>
+          <w:color w:val="008000"/>
+          <w:sz w:val="24"/>
+          <w:szCs w:val="24"/>
+          <w:lang w:val="en-US"/>
+        </w:rPr>
+        <w:t xml:space="preserve"> </w:t>
+      </w:r>
+      <w:r>
+        <w:rPr>
+          <w:rFonts w:ascii="Consolas" w:hAnsi="Consolas" w:cs="Consolas"/>
+          <w:color w:val="008000"/>
+          <w:sz w:val="24"/>
+          <w:szCs w:val="24"/>
+          <w:lang w:val="en-US"/>
+        </w:rPr>
+        <w:t xml:space="preserve"> </w:t>
+      </w:r>
+      <w:r>
+        <w:rPr>
+          <w:rFonts w:ascii="Consolas" w:hAnsi="Consolas" w:cs="Consolas"/>
+          <w:color w:val="008000"/>
+          <w:sz w:val="24"/>
+          <w:szCs w:val="24"/>
+        </w:rPr>
+        <w:t>время</w:t>
+      </w:r>
+      <w:r>
+        <w:rPr>
+          <w:rFonts w:ascii="Consolas" w:hAnsi="Consolas" w:cs="Consolas"/>
+          <w:color w:val="008000"/>
+          <w:sz w:val="24"/>
+          <w:szCs w:val="24"/>
+          <w:lang w:val="en-US"/>
+        </w:rPr>
+        <w:t xml:space="preserve"> </w:t>
+      </w:r>
+      <w:r>
+        <w:rPr>
+          <w:rFonts w:ascii="Consolas" w:hAnsi="Consolas" w:cs="Consolas"/>
+          <w:color w:val="008000"/>
+          <w:sz w:val="24"/>
+          <w:szCs w:val="24"/>
+        </w:rPr>
+        <w:t>работы</w:t>
+      </w:r>
+      <w:r>
+        <w:rPr>
+          <w:rFonts w:ascii="Consolas" w:hAnsi="Consolas" w:cs="Consolas"/>
+          <w:color w:val="008000"/>
+          <w:sz w:val="24"/>
+          <w:szCs w:val="24"/>
+          <w:lang w:val="en-US"/>
+        </w:rPr>
+        <w:t xml:space="preserve"> </w:t>
+      </w:r>
+      <w:r>
+        <w:rPr>
+          <w:rFonts w:ascii="Consolas" w:hAnsi="Consolas" w:cs="Consolas"/>
+          <w:color w:val="008000"/>
+          <w:sz w:val="24"/>
+          <w:szCs w:val="24"/>
+        </w:rPr>
+        <w:t>в</w:t>
+      </w:r>
+      <w:r>
+        <w:rPr>
+          <w:rFonts w:ascii="Consolas" w:hAnsi="Consolas" w:cs="Consolas"/>
+          <w:color w:val="008000"/>
+          <w:sz w:val="24"/>
+          <w:szCs w:val="24"/>
+          <w:lang w:val="en-US"/>
+        </w:rPr>
+        <w:t xml:space="preserve"> </w:t>
+      </w:r>
+      <w:r>
+        <w:rPr>
+          <w:rFonts w:ascii="Consolas" w:hAnsi="Consolas" w:cs="Consolas"/>
+          <w:color w:val="008000"/>
+          <w:sz w:val="24"/>
+          <w:szCs w:val="24"/>
+        </w:rPr>
+        <w:t>микросекундах</w:t>
+      </w:r>
+    </w:p>
+    <w:p>
+      <w:pPr>
+        <w:autoSpaceDE w:val="0"/>
+        <w:autoSpaceDN w:val="0"/>
+        <w:adjustRightInd w:val="0"/>
+        <w:spacing w:after="120" w:line="240" w:lineRule="auto"/>
         <w:rPr>
           <w:rFonts w:ascii="Consolas" w:hAnsi="Consolas" w:cs="Consolas"/>
           <w:color w:val="000000"/>
@@ -3474,8 +3490,7 @@
           <w:szCs w:val="24"/>
           <w:lang w:val="en-US"/>
         </w:rPr>
-        <w:t>::now();</w:t>
-      </w:r>
+      </w:pPr>
     </w:p>
     <w:p>
       <w:pPr>
@@ -3485,7 +3500,7 @@
         <w:spacing w:after="120" w:line="240" w:lineRule="auto"/>
         <w:rPr>
           <w:rFonts w:ascii="Consolas" w:hAnsi="Consolas" w:cs="Consolas"/>
-          <w:color w:val="000000"/>
+          <w:color w:val="008000"/>
           <w:sz w:val="24"/>
           <w:szCs w:val="24"/>
         </w:rPr>
@@ -3496,75 +3511,35 @@
           <w:color w:val="000000"/>
           <w:sz w:val="24"/>
           <w:szCs w:val="24"/>
-          <w:lang w:val="en-US"/>
-        </w:rPr>
-        <w:t xml:space="preserve"> </w:t>
+        </w:rPr>
+        <w:t xml:space="preserve">std::cout </w:t>
       </w:r>
       <w:r>
         <w:rPr>
           <w:rFonts w:ascii="Consolas" w:hAnsi="Consolas" w:cs="Consolas"/>
-          <w:color w:val="008000"/>
+          <w:color w:val="008080"/>
           <w:sz w:val="24"/>
           <w:szCs w:val="24"/>
         </w:rPr>
-        <w:t>// получаем время по окончанию</w:t>
-      </w:r>
-      <w:r>
-        <w:rPr>
-          <w:rFonts w:ascii="Consolas" w:hAnsi="Consolas" w:cs="Consolas"/>
-          <w:color w:val="008000"/>
-          <w:sz w:val="24"/>
-          <w:szCs w:val="24"/>
-        </w:rPr>
-        <w:t xml:space="preserve"> </w:t>
-      </w:r>
-      <w:r>
-        <w:rPr>
-          <w:rFonts w:ascii="Consolas" w:hAnsi="Consolas" w:cs="Consolas"/>
-          <w:color w:val="008000"/>
-          <w:sz w:val="24"/>
-          <w:szCs w:val="24"/>
-        </w:rPr>
-        <w:t>формирования последовательности</w:t>
-      </w:r>
-    </w:p>
-    <w:p>
-      <w:pPr>
-        <w:autoSpaceDE w:val="0"/>
-        <w:autoSpaceDN w:val="0"/>
-        <w:adjustRightInd w:val="0"/>
-        <w:spacing w:after="120" w:line="240" w:lineRule="auto"/>
-        <w:rPr>
-          <w:rFonts w:ascii="Consolas" w:hAnsi="Consolas" w:cs="Consolas"/>
-          <w:color w:val="0000FF"/>
-          <w:sz w:val="24"/>
-          <w:szCs w:val="24"/>
-        </w:rPr>
-      </w:pPr>
-    </w:p>
-    <w:p>
-      <w:pPr>
-        <w:autoSpaceDE w:val="0"/>
-        <w:autoSpaceDN w:val="0"/>
-        <w:adjustRightInd w:val="0"/>
-        <w:spacing w:after="120" w:line="240" w:lineRule="auto"/>
+        <w:t>&lt;&lt;</w:t>
+      </w:r>
+      <w:r>
         <w:rPr>
           <w:rFonts w:ascii="Consolas" w:hAnsi="Consolas" w:cs="Consolas"/>
           <w:color w:val="000000"/>
           <w:sz w:val="24"/>
           <w:szCs w:val="24"/>
-          <w:lang w:val="en-US"/>
-        </w:rPr>
-      </w:pPr>
+        </w:rPr>
+        <w:t xml:space="preserve"> </w:t>
+      </w:r>
       <w:r>
         <w:rPr>
           <w:rFonts w:ascii="Consolas" w:hAnsi="Consolas" w:cs="Consolas"/>
-          <w:color w:val="0000FF"/>
+          <w:color w:val="A31515"/>
           <w:sz w:val="24"/>
           <w:szCs w:val="24"/>
-          <w:lang w:val="en-US"/>
-        </w:rPr>
-        <w:t>auto</w:t>
+        </w:rPr>
+        <w:t>"Время работы алгоритма по формированию последовательности: "</w:t>
       </w:r>
       <w:r>
         <w:rPr>
@@ -3572,479 +3547,80 @@
           <w:color w:val="000000"/>
           <w:sz w:val="24"/>
           <w:szCs w:val="24"/>
-          <w:lang w:val="en-US"/>
         </w:rPr>
         <w:t xml:space="preserve"> </w:t>
       </w:r>
-      <w:proofErr w:type="spellStart"/>
+      <w:r>
+        <w:rPr>
+          <w:rFonts w:ascii="Consolas" w:hAnsi="Consolas" w:cs="Consolas"/>
+          <w:color w:val="008080"/>
+          <w:sz w:val="24"/>
+          <w:szCs w:val="24"/>
+        </w:rPr>
+        <w:t>&lt;&lt;</w:t>
+      </w:r>
       <w:r>
         <w:rPr>
           <w:rFonts w:ascii="Consolas" w:hAnsi="Consolas" w:cs="Consolas"/>
           <w:color w:val="000000"/>
           <w:sz w:val="24"/>
           <w:szCs w:val="24"/>
-          <w:lang w:val="en-US"/>
-        </w:rPr>
-        <w:t>elapsed_ms</w:t>
-      </w:r>
-      <w:proofErr w:type="spellEnd"/>
+        </w:rPr>
+        <w:t xml:space="preserve"> elapsed_ms.count() </w:t>
+      </w:r>
+      <w:r>
+        <w:rPr>
+          <w:rFonts w:ascii="Consolas" w:hAnsi="Consolas" w:cs="Consolas"/>
+          <w:color w:val="008080"/>
+          <w:sz w:val="24"/>
+          <w:szCs w:val="24"/>
+        </w:rPr>
+        <w:t>&lt;&lt;</w:t>
+      </w:r>
       <w:r>
         <w:rPr>
           <w:rFonts w:ascii="Consolas" w:hAnsi="Consolas" w:cs="Consolas"/>
           <w:color w:val="000000"/>
           <w:sz w:val="24"/>
           <w:szCs w:val="24"/>
-          <w:lang w:val="en-US"/>
-        </w:rPr>
-        <w:t xml:space="preserve"> = </w:t>
-      </w:r>
-      <w:proofErr w:type="gramStart"/>
+        </w:rPr>
+        <w:t xml:space="preserve"> </w:t>
+      </w:r>
+      <w:r>
+        <w:rPr>
+          <w:rFonts w:ascii="Consolas" w:hAnsi="Consolas" w:cs="Consolas"/>
+          <w:color w:val="A31515"/>
+          <w:sz w:val="24"/>
+          <w:szCs w:val="24"/>
+        </w:rPr>
+        <w:t>" (мкС)"</w:t>
+      </w:r>
       <w:r>
         <w:rPr>
           <w:rFonts w:ascii="Consolas" w:hAnsi="Consolas" w:cs="Consolas"/>
           <w:color w:val="000000"/>
           <w:sz w:val="24"/>
           <w:szCs w:val="24"/>
-          <w:lang w:val="en-US"/>
-        </w:rPr>
-        <w:t>std::</w:t>
-      </w:r>
-      <w:proofErr w:type="gramEnd"/>
+        </w:rPr>
+        <w:t xml:space="preserve"> </w:t>
+      </w:r>
+      <w:r>
+        <w:rPr>
+          <w:rFonts w:ascii="Consolas" w:hAnsi="Consolas" w:cs="Consolas"/>
+          <w:color w:val="008080"/>
+          <w:sz w:val="24"/>
+          <w:szCs w:val="24"/>
+        </w:rPr>
+        <w:t>&lt;&lt;</w:t>
+      </w:r>
       <w:r>
         <w:rPr>
           <w:rFonts w:ascii="Consolas" w:hAnsi="Consolas" w:cs="Consolas"/>
           <w:color w:val="000000"/>
           <w:sz w:val="24"/>
           <w:szCs w:val="24"/>
-          <w:lang w:val="en-US"/>
-        </w:rPr>
-        <w:t>chrono::</w:t>
-      </w:r>
-      <w:proofErr w:type="spellStart"/>
-      <w:r>
-        <w:rPr>
-          <w:rFonts w:ascii="Consolas" w:hAnsi="Consolas" w:cs="Consolas"/>
-          <w:color w:val="000000"/>
-          <w:sz w:val="24"/>
-          <w:szCs w:val="24"/>
-          <w:lang w:val="en-US"/>
-        </w:rPr>
-        <w:t>duration_cast</w:t>
-      </w:r>
-      <w:proofErr w:type="spellEnd"/>
-      <w:r>
-        <w:rPr>
-          <w:rFonts w:ascii="Consolas" w:hAnsi="Consolas" w:cs="Consolas"/>
-          <w:color w:val="000000"/>
-          <w:sz w:val="24"/>
-          <w:szCs w:val="24"/>
-          <w:lang w:val="en-US"/>
-        </w:rPr>
-        <w:t>&lt;std::chrono::</w:t>
-      </w:r>
-      <w:r>
-        <w:rPr>
-          <w:rFonts w:ascii="Consolas" w:hAnsi="Consolas" w:cs="Consolas"/>
-          <w:color w:val="2B91AF"/>
-          <w:sz w:val="24"/>
-          <w:szCs w:val="24"/>
-          <w:lang w:val="en-US"/>
-        </w:rPr>
-        <w:t>microseconds</w:t>
-      </w:r>
-      <w:r>
-        <w:rPr>
-          <w:rFonts w:ascii="Consolas" w:hAnsi="Consolas" w:cs="Consolas"/>
-          <w:color w:val="000000"/>
-          <w:sz w:val="24"/>
-          <w:szCs w:val="24"/>
-          <w:lang w:val="en-US"/>
-        </w:rPr>
-        <w:t xml:space="preserve">&gt;(end </w:t>
-      </w:r>
-      <w:r>
-        <w:rPr>
-          <w:rFonts w:ascii="Consolas" w:hAnsi="Consolas" w:cs="Consolas"/>
-          <w:color w:val="008080"/>
-          <w:sz w:val="24"/>
-          <w:szCs w:val="24"/>
-          <w:lang w:val="en-US"/>
-        </w:rPr>
-        <w:t>-</w:t>
-      </w:r>
-      <w:r>
-        <w:rPr>
-          <w:rFonts w:ascii="Consolas" w:hAnsi="Consolas" w:cs="Consolas"/>
-          <w:color w:val="000000"/>
-          <w:sz w:val="24"/>
-          <w:szCs w:val="24"/>
-          <w:lang w:val="en-US"/>
-        </w:rPr>
-        <w:t xml:space="preserve"> begin); </w:t>
-      </w:r>
-      <w:r>
-        <w:rPr>
-          <w:rFonts w:ascii="Consolas" w:hAnsi="Consolas" w:cs="Consolas"/>
-          <w:color w:val="008000"/>
-          <w:sz w:val="24"/>
-          <w:szCs w:val="24"/>
-          <w:lang w:val="en-US"/>
-        </w:rPr>
-        <w:t>//</w:t>
-      </w:r>
-      <w:r>
-        <w:rPr>
-          <w:rFonts w:ascii="Consolas" w:hAnsi="Consolas" w:cs="Consolas"/>
-          <w:color w:val="008000"/>
-          <w:sz w:val="24"/>
-          <w:szCs w:val="24"/>
-        </w:rPr>
-        <w:t>получаем</w:t>
-      </w:r>
-      <w:r>
-        <w:rPr>
-          <w:rFonts w:ascii="Consolas" w:hAnsi="Consolas" w:cs="Consolas"/>
-          <w:color w:val="008000"/>
-          <w:sz w:val="24"/>
-          <w:szCs w:val="24"/>
-          <w:lang w:val="en-US"/>
-        </w:rPr>
-        <w:t xml:space="preserve"> </w:t>
-      </w:r>
-      <w:r>
-        <w:rPr>
-          <w:rFonts w:ascii="Consolas" w:hAnsi="Consolas" w:cs="Consolas"/>
-          <w:color w:val="008000"/>
-          <w:sz w:val="24"/>
-          <w:szCs w:val="24"/>
-          <w:lang w:val="en-US"/>
-        </w:rPr>
-        <w:t xml:space="preserve"> </w:t>
-      </w:r>
-      <w:r>
-        <w:rPr>
-          <w:rFonts w:ascii="Consolas" w:hAnsi="Consolas" w:cs="Consolas"/>
-          <w:color w:val="008000"/>
-          <w:sz w:val="24"/>
-          <w:szCs w:val="24"/>
-        </w:rPr>
-        <w:t>время</w:t>
-      </w:r>
-      <w:r>
-        <w:rPr>
-          <w:rFonts w:ascii="Consolas" w:hAnsi="Consolas" w:cs="Consolas"/>
-          <w:color w:val="008000"/>
-          <w:sz w:val="24"/>
-          <w:szCs w:val="24"/>
-          <w:lang w:val="en-US"/>
-        </w:rPr>
-        <w:t xml:space="preserve"> </w:t>
-      </w:r>
-      <w:r>
-        <w:rPr>
-          <w:rFonts w:ascii="Consolas" w:hAnsi="Consolas" w:cs="Consolas"/>
-          <w:color w:val="008000"/>
-          <w:sz w:val="24"/>
-          <w:szCs w:val="24"/>
-        </w:rPr>
-        <w:t>работы</w:t>
-      </w:r>
-      <w:r>
-        <w:rPr>
-          <w:rFonts w:ascii="Consolas" w:hAnsi="Consolas" w:cs="Consolas"/>
-          <w:color w:val="008000"/>
-          <w:sz w:val="24"/>
-          <w:szCs w:val="24"/>
-          <w:lang w:val="en-US"/>
-        </w:rPr>
-        <w:t xml:space="preserve"> </w:t>
-      </w:r>
-      <w:r>
-        <w:rPr>
-          <w:rFonts w:ascii="Consolas" w:hAnsi="Consolas" w:cs="Consolas"/>
-          <w:color w:val="008000"/>
-          <w:sz w:val="24"/>
-          <w:szCs w:val="24"/>
-        </w:rPr>
-        <w:t>в</w:t>
-      </w:r>
-      <w:r>
-        <w:rPr>
-          <w:rFonts w:ascii="Consolas" w:hAnsi="Consolas" w:cs="Consolas"/>
-          <w:color w:val="008000"/>
-          <w:sz w:val="24"/>
-          <w:szCs w:val="24"/>
-          <w:lang w:val="en-US"/>
-        </w:rPr>
-        <w:t xml:space="preserve"> </w:t>
-      </w:r>
-      <w:r>
-        <w:rPr>
-          <w:rFonts w:ascii="Consolas" w:hAnsi="Consolas" w:cs="Consolas"/>
-          <w:color w:val="008000"/>
-          <w:sz w:val="24"/>
-          <w:szCs w:val="24"/>
-        </w:rPr>
-        <w:t>микросекундах</w:t>
-      </w:r>
-    </w:p>
-    <w:p>
-      <w:pPr>
-        <w:autoSpaceDE w:val="0"/>
-        <w:autoSpaceDN w:val="0"/>
-        <w:adjustRightInd w:val="0"/>
-        <w:spacing w:after="120" w:line="240" w:lineRule="auto"/>
-        <w:rPr>
-          <w:rFonts w:ascii="Consolas" w:hAnsi="Consolas" w:cs="Consolas"/>
-          <w:color w:val="000000"/>
-          <w:sz w:val="24"/>
-          <w:szCs w:val="24"/>
-          <w:lang w:val="en-US"/>
-        </w:rPr>
-      </w:pPr>
-    </w:p>
-    <w:p>
-      <w:pPr>
-        <w:autoSpaceDE w:val="0"/>
-        <w:autoSpaceDN w:val="0"/>
-        <w:adjustRightInd w:val="0"/>
-        <w:spacing w:after="120" w:line="240" w:lineRule="auto"/>
-        <w:rPr>
-          <w:rFonts w:ascii="Consolas" w:hAnsi="Consolas" w:cs="Consolas"/>
-          <w:color w:val="008000"/>
-          <w:sz w:val="24"/>
-          <w:szCs w:val="24"/>
-        </w:rPr>
-      </w:pPr>
-      <w:proofErr w:type="spellStart"/>
-      <w:proofErr w:type="gramStart"/>
-      <w:r>
-        <w:rPr>
-          <w:rFonts w:ascii="Consolas" w:hAnsi="Consolas" w:cs="Consolas"/>
-          <w:color w:val="000000"/>
-          <w:sz w:val="24"/>
-          <w:szCs w:val="24"/>
-        </w:rPr>
-        <w:t>std</w:t>
-      </w:r>
-      <w:proofErr w:type="spellEnd"/>
-      <w:r>
-        <w:rPr>
-          <w:rFonts w:ascii="Consolas" w:hAnsi="Consolas" w:cs="Consolas"/>
-          <w:color w:val="000000"/>
-          <w:sz w:val="24"/>
-          <w:szCs w:val="24"/>
-        </w:rPr>
-        <w:t>::</w:t>
-      </w:r>
-      <w:proofErr w:type="spellStart"/>
-      <w:proofErr w:type="gramEnd"/>
-      <w:r>
-        <w:rPr>
-          <w:rFonts w:ascii="Consolas" w:hAnsi="Consolas" w:cs="Consolas"/>
-          <w:color w:val="000000"/>
-          <w:sz w:val="24"/>
-          <w:szCs w:val="24"/>
-        </w:rPr>
-        <w:t>cout</w:t>
-      </w:r>
-      <w:proofErr w:type="spellEnd"/>
-      <w:r>
-        <w:rPr>
-          <w:rFonts w:ascii="Consolas" w:hAnsi="Consolas" w:cs="Consolas"/>
-          <w:color w:val="000000"/>
-          <w:sz w:val="24"/>
-          <w:szCs w:val="24"/>
-        </w:rPr>
-        <w:t xml:space="preserve"> </w:t>
-      </w:r>
-      <w:r>
-        <w:rPr>
-          <w:rFonts w:ascii="Consolas" w:hAnsi="Consolas" w:cs="Consolas"/>
-          <w:color w:val="008080"/>
-          <w:sz w:val="24"/>
-          <w:szCs w:val="24"/>
-        </w:rPr>
-        <w:t>&lt;&lt;</w:t>
-      </w:r>
-      <w:r>
-        <w:rPr>
-          <w:rFonts w:ascii="Consolas" w:hAnsi="Consolas" w:cs="Consolas"/>
-          <w:color w:val="000000"/>
-          <w:sz w:val="24"/>
-          <w:szCs w:val="24"/>
-        </w:rPr>
-        <w:t xml:space="preserve"> </w:t>
-      </w:r>
-      <w:r>
-        <w:rPr>
-          <w:rFonts w:ascii="Consolas" w:hAnsi="Consolas" w:cs="Consolas"/>
-          <w:color w:val="A31515"/>
-          <w:sz w:val="24"/>
-          <w:szCs w:val="24"/>
-        </w:rPr>
-        <w:t>"Время работы алгоритма по формированию последовательности: "</w:t>
-      </w:r>
-      <w:r>
-        <w:rPr>
-          <w:rFonts w:ascii="Consolas" w:hAnsi="Consolas" w:cs="Consolas"/>
-          <w:color w:val="000000"/>
-          <w:sz w:val="24"/>
-          <w:szCs w:val="24"/>
-        </w:rPr>
-        <w:t xml:space="preserve"> </w:t>
-      </w:r>
-      <w:r>
-        <w:rPr>
-          <w:rFonts w:ascii="Consolas" w:hAnsi="Consolas" w:cs="Consolas"/>
-          <w:color w:val="008080"/>
-          <w:sz w:val="24"/>
-          <w:szCs w:val="24"/>
-        </w:rPr>
-        <w:t>&lt;&lt;</w:t>
-      </w:r>
-      <w:r>
-        <w:rPr>
-          <w:rFonts w:ascii="Consolas" w:hAnsi="Consolas" w:cs="Consolas"/>
-          <w:color w:val="000000"/>
-          <w:sz w:val="24"/>
-          <w:szCs w:val="24"/>
-        </w:rPr>
-        <w:t xml:space="preserve"> </w:t>
-      </w:r>
-      <w:proofErr w:type="spellStart"/>
-      <w:r>
-        <w:rPr>
-          <w:rFonts w:ascii="Consolas" w:hAnsi="Consolas" w:cs="Consolas"/>
-          <w:color w:val="000000"/>
-          <w:sz w:val="24"/>
-          <w:szCs w:val="24"/>
-        </w:rPr>
-        <w:t>elapsed_ms.count</w:t>
-      </w:r>
-      <w:proofErr w:type="spellEnd"/>
-      <w:r>
-        <w:rPr>
-          <w:rFonts w:ascii="Consolas" w:hAnsi="Consolas" w:cs="Consolas"/>
-          <w:color w:val="000000"/>
-          <w:sz w:val="24"/>
-          <w:szCs w:val="24"/>
-        </w:rPr>
-        <w:t xml:space="preserve">() </w:t>
-      </w:r>
-      <w:r>
-        <w:rPr>
-          <w:rFonts w:ascii="Consolas" w:hAnsi="Consolas" w:cs="Consolas"/>
-          <w:color w:val="008080"/>
-          <w:sz w:val="24"/>
-          <w:szCs w:val="24"/>
-        </w:rPr>
-        <w:t>&lt;&lt;</w:t>
-      </w:r>
-      <w:r>
-        <w:rPr>
-          <w:rFonts w:ascii="Consolas" w:hAnsi="Consolas" w:cs="Consolas"/>
-          <w:color w:val="000000"/>
-          <w:sz w:val="24"/>
-          <w:szCs w:val="24"/>
-        </w:rPr>
-        <w:t xml:space="preserve"> </w:t>
-      </w:r>
-      <w:r>
-        <w:rPr>
-          <w:rFonts w:ascii="Consolas" w:hAnsi="Consolas" w:cs="Consolas"/>
-          <w:color w:val="A31515"/>
-          <w:sz w:val="24"/>
-          <w:szCs w:val="24"/>
-        </w:rPr>
-        <w:t>" (</w:t>
-      </w:r>
-      <w:proofErr w:type="spellStart"/>
-      <w:r>
-        <w:rPr>
-          <w:rFonts w:ascii="Consolas" w:hAnsi="Consolas" w:cs="Consolas"/>
-          <w:color w:val="A31515"/>
-          <w:sz w:val="24"/>
-          <w:szCs w:val="24"/>
-        </w:rPr>
-        <w:t>мкС</w:t>
-      </w:r>
-      <w:proofErr w:type="spellEnd"/>
-      <w:r>
-        <w:rPr>
-          <w:rFonts w:ascii="Consolas" w:hAnsi="Consolas" w:cs="Consolas"/>
-          <w:color w:val="A31515"/>
-          <w:sz w:val="24"/>
-          <w:szCs w:val="24"/>
-        </w:rPr>
-        <w:t>)"</w:t>
-      </w:r>
-      <w:r>
-        <w:rPr>
-          <w:rFonts w:ascii="Consolas" w:hAnsi="Consolas" w:cs="Consolas"/>
-          <w:color w:val="000000"/>
-          <w:sz w:val="24"/>
-          <w:szCs w:val="24"/>
-        </w:rPr>
-        <w:t xml:space="preserve"> </w:t>
-      </w:r>
-      <w:r>
-        <w:rPr>
-          <w:rFonts w:ascii="Consolas" w:hAnsi="Consolas" w:cs="Consolas"/>
-          <w:color w:val="008080"/>
-          <w:sz w:val="24"/>
-          <w:szCs w:val="24"/>
-        </w:rPr>
-        <w:t>&lt;&lt;</w:t>
-      </w:r>
-      <w:r>
-        <w:rPr>
-          <w:rFonts w:ascii="Consolas" w:hAnsi="Consolas" w:cs="Consolas"/>
-          <w:color w:val="000000"/>
-          <w:sz w:val="24"/>
-          <w:szCs w:val="24"/>
-        </w:rPr>
-        <w:t xml:space="preserve"> </w:t>
-      </w:r>
-      <w:proofErr w:type="spellStart"/>
-      <w:r>
-        <w:rPr>
-          <w:rFonts w:ascii="Consolas" w:hAnsi="Consolas" w:cs="Consolas"/>
-          <w:color w:val="000000"/>
-          <w:sz w:val="24"/>
-          <w:szCs w:val="24"/>
-        </w:rPr>
-        <w:t>std</w:t>
-      </w:r>
-      <w:proofErr w:type="spellEnd"/>
-      <w:r>
-        <w:rPr>
-          <w:rFonts w:ascii="Consolas" w:hAnsi="Consolas" w:cs="Consolas"/>
-          <w:color w:val="000000"/>
-          <w:sz w:val="24"/>
-          <w:szCs w:val="24"/>
-        </w:rPr>
-        <w:t>::</w:t>
-      </w:r>
-      <w:proofErr w:type="spellStart"/>
-      <w:r>
-        <w:rPr>
-          <w:rFonts w:ascii="Consolas" w:hAnsi="Consolas" w:cs="Consolas"/>
-          <w:color w:val="000000"/>
-          <w:sz w:val="24"/>
-          <w:szCs w:val="24"/>
-        </w:rPr>
-        <w:t>endl</w:t>
-      </w:r>
-      <w:proofErr w:type="spellEnd"/>
-      <w:r>
-        <w:rPr>
-          <w:rFonts w:ascii="Consolas" w:hAnsi="Consolas" w:cs="Consolas"/>
-          <w:color w:val="000000"/>
-          <w:sz w:val="24"/>
-          <w:szCs w:val="24"/>
-        </w:rPr>
-        <w:t xml:space="preserve">; </w:t>
+        </w:rPr>
+        <w:t xml:space="preserve"> std::endl; </w:t>
       </w:r>
       <w:r>
         <w:rPr>
@@ -4308,12 +3884,7 @@
         <w:t xml:space="preserve">: </w:t>
       </w:r>
       <w:r>
-        <w:t>«пилообразные», «синусоидальные», «ступенчат</w:t>
-      </w:r>
-      <w:bookmarkStart w:id="1" w:name="_GoBack"/>
-      <w:bookmarkEnd w:id="1"/>
-      <w:r>
-        <w:t>ые»</w:t>
+        <w:t>«пилообразные», «синусоидальные», «ступенчатые»</w:t>
       </w:r>
       <w:r>
         <w:t>.</w:t>
@@ -4597,14 +4168,12 @@
       <w:r>
         <w:t xml:space="preserve"> </w:t>
       </w:r>
-      <w:proofErr w:type="spellStart"/>
       <w:r>
         <w:rPr>
           <w:lang w:val="en-US"/>
         </w:rPr>
         <w:t>Exel</w:t>
       </w:r>
-      <w:proofErr w:type="spellEnd"/>
       <w:r>
         <w:t>)</w:t>
       </w:r>
@@ -5907,6 +5476,7 @@
     <w:lsdException w:name="HTML Sample" w:semiHidden="1" w:unhideWhenUsed="1"/>
     <w:lsdException w:name="HTML Typewriter" w:semiHidden="1" w:unhideWhenUsed="1"/>
     <w:lsdException w:name="HTML Variable" w:semiHidden="1" w:unhideWhenUsed="1"/>
+    <w:lsdException w:name="Normal Table" w:semiHidden="1" w:unhideWhenUsed="1"/>
     <w:lsdException w:name="annotation subject" w:semiHidden="1" w:unhideWhenUsed="1"/>
     <w:lsdException w:name="No List" w:semiHidden="1" w:unhideWhenUsed="1"/>
     <w:lsdException w:name="Outline List 1" w:semiHidden="1" w:unhideWhenUsed="1"/>
@@ -5953,8 +5523,10 @@
     <w:lsdException w:name="Table Subtle 2" w:semiHidden="1" w:unhideWhenUsed="1"/>
     <w:lsdException w:name="Table Web 1" w:semiHidden="1" w:unhideWhenUsed="1"/>
     <w:lsdException w:name="Table Web 2" w:semiHidden="1" w:unhideWhenUsed="1"/>
+    <w:lsdException w:name="Table Web 3" w:semiHidden="1" w:unhideWhenUsed="1"/>
     <w:lsdException w:name="Balloon Text" w:semiHidden="1" w:unhideWhenUsed="1"/>
     <w:lsdException w:name="Table Grid" w:uiPriority="59"/>
+    <w:lsdException w:name="Table Theme" w:semiHidden="1" w:unhideWhenUsed="1"/>
     <w:lsdException w:name="Placeholder Text" w:semiHidden="1"/>
     <w:lsdException w:name="No Spacing" w:uiPriority="1" w:qFormat="1"/>
     <w:lsdException w:name="Light Shading" w:uiPriority="60"/>

</xml_diff>